<commit_message>
Single line variables updating current doc working
</commit_message>
<xml_diff>
--- a/Template1.docx
+++ b/Template1.docx
@@ -4,21 +4,31 @@
   <w:body>
     <w:p>
       <w:r>
-        <w:t>Hi {</w:t>
-      </w:r>
-      <w:proofErr w:type="spellStart"/>
-      <w:r>
-        <w:t>personname</w:t>
-      </w:r>
-      <w:proofErr w:type="spellEnd"/>
-      <w:r>
-        <w:t>},</w:t>
+        <w:t xml:space="preserve">Hi </w:t>
+      </w:r>
+      <w:r>
+        <w:t>{name}</w:t>
+      </w:r>
+      <w:r>
+        <w:t>,</w:t>
       </w:r>
     </w:p>
     <w:p/>
     <w:p>
       <w:r>
-        <w:t>We would like to let you know the {description} you ordered has shipped and your payment of {price} has been confirmed.</w:t>
+        <w:t xml:space="preserve">We would like to let you know the </w:t>
+      </w:r>
+      <w:r>
+        <w:t>{description}</w:t>
+      </w:r>
+      <w:r>
+        <w:t xml:space="preserve"> you ordered has shipped and your payment of </w:t>
+      </w:r>
+      <w:r>
+        <w:t>{price}</w:t>
+      </w:r>
+      <w:r>
+        <w:t xml:space="preserve"> has been confirmed.</w:t>
       </w:r>
     </w:p>
     <w:p/>
@@ -161,6 +171,7 @@
     <w:lsdException w:name="HTML Sample" w:semiHidden="1" w:unhideWhenUsed="1"/>
     <w:lsdException w:name="HTML Typewriter" w:semiHidden="1" w:unhideWhenUsed="1"/>
     <w:lsdException w:name="HTML Variable" w:semiHidden="1" w:unhideWhenUsed="1"/>
+    <w:lsdException w:name="Normal Table" w:semiHidden="1" w:unhideWhenUsed="1"/>
     <w:lsdException w:name="annotation subject" w:semiHidden="1" w:unhideWhenUsed="1"/>
     <w:lsdException w:name="No List" w:semiHidden="1" w:unhideWhenUsed="1"/>
     <w:lsdException w:name="Outline List 1" w:semiHidden="1" w:unhideWhenUsed="1"/>
@@ -207,8 +218,10 @@
     <w:lsdException w:name="Table Subtle 2" w:semiHidden="1" w:unhideWhenUsed="1"/>
     <w:lsdException w:name="Table Web 1" w:semiHidden="1" w:unhideWhenUsed="1"/>
     <w:lsdException w:name="Table Web 2" w:semiHidden="1" w:unhideWhenUsed="1"/>
+    <w:lsdException w:name="Table Web 3" w:semiHidden="1" w:unhideWhenUsed="1"/>
     <w:lsdException w:name="Balloon Text" w:semiHidden="1" w:unhideWhenUsed="1"/>
     <w:lsdException w:name="Table Grid" w:uiPriority="39"/>
+    <w:lsdException w:name="Table Theme" w:semiHidden="1" w:unhideWhenUsed="1"/>
     <w:lsdException w:name="Placeholder Text" w:semiHidden="1"/>
     <w:lsdException w:name="No Spacing" w:uiPriority="1" w:qFormat="1"/>
     <w:lsdException w:name="Light Shading" w:uiPriority="60"/>

</xml_diff>